<commit_message>
Ajout d'un document Excel qui contiendra les tableaux de la question 2.
</commit_message>
<xml_diff>
--- a/tp5/Question 2.docx
+++ b/tp5/Question 2.docx
@@ -105,7 +105,7 @@
           </w:tcPr>
           <w:p>
             <w:r>
-              <w:t>59</w:t>
+              <w:t>23</w:t>
             </w:r>
           </w:p>
         </w:tc>
@@ -544,7 +544,10 @@
     <w:p/>
     <w:p>
       <w:r>
-        <w:t xml:space="preserve">18 | 10 </w:t>
+        <w:t>6</w:t>
+      </w:r>
+      <w:r>
+        <w:t xml:space="preserve"> | 10 </w:t>
       </w:r>
       <w:proofErr w:type="gramStart"/>
       <w:r>
@@ -560,10 +563,10 @@
         </w:rPr>
       </w:pPr>
       <w:r>
-        <w:t>0x5EF1D</w:t>
-      </w:r>
-      <w:r>
-        <w:t xml:space="preserve"> : </w:t>
+        <w:t xml:space="preserve">0x5EF1D : </w:t>
+      </w:r>
+      <w:r>
+        <w:t xml:space="preserve"> </w:t>
       </w:r>
       <w:r>
         <w:rPr>
@@ -594,19 +597,201 @@
           <w:lang w:eastAsia="fr-FR"/>
         </w:rPr>
         <w:t xml:space="preserve"> 1101</w:t>
+      </w:r>
+    </w:p>
+    <w:p>
+      <w:r>
+        <w:t xml:space="preserve">0x19C7C : </w:t>
+      </w:r>
+      <w:r>
+        <w:t xml:space="preserve"> </w:t>
+      </w:r>
+      <w:r>
+        <w:t>0001 10</w:t>
+      </w:r>
+      <w:r>
+        <w:t>|</w:t>
+      </w:r>
+      <w:r>
+        <w:t>01 1100 0111</w:t>
+      </w:r>
+      <w:r>
+        <w:rPr>
+          <w:lang w:eastAsia="fr-FR"/>
+        </w:rPr>
+        <w:t xml:space="preserve"> |</w:t>
+      </w:r>
+      <w:r>
+        <w:t xml:space="preserve"> 1100</w:t>
+      </w:r>
+    </w:p>
+    <w:p>
+      <w:r>
+        <w:t>0x5EF1B :</w:t>
+      </w:r>
+      <w:r>
+        <w:t xml:space="preserve"> </w:t>
+      </w:r>
+      <w:r>
+        <w:t xml:space="preserve"> </w:t>
+      </w:r>
+      <w:r>
+        <w:t>0101 11</w:t>
+      </w:r>
+      <w:r>
+        <w:t>|</w:t>
+      </w:r>
+      <w:r>
+        <w:t>10 1111 0001</w:t>
+      </w:r>
+      <w:r>
+        <w:rPr>
+          <w:lang w:eastAsia="fr-FR"/>
+        </w:rPr>
+        <w:t xml:space="preserve"> |</w:t>
+      </w:r>
+      <w:r>
+        <w:t xml:space="preserve"> 1011</w:t>
+      </w:r>
+    </w:p>
+    <w:p>
+      <w:r>
+        <w:t xml:space="preserve">0x8CDB0 : </w:t>
+      </w:r>
+      <w:r>
+        <w:t>1000 11</w:t>
+      </w:r>
+      <w:r>
+        <w:t>|</w:t>
+      </w:r>
+      <w:r>
+        <w:t>00 1101 1011</w:t>
+      </w:r>
+      <w:r>
+        <w:rPr>
+          <w:lang w:eastAsia="fr-FR"/>
+        </w:rPr>
+        <w:t xml:space="preserve"> |</w:t>
+      </w:r>
+      <w:r>
+        <w:t xml:space="preserve"> 0000</w:t>
+      </w:r>
+    </w:p>
+    <w:p>
+      <w:r>
+        <w:t xml:space="preserve">0x3CDB3 : </w:t>
+      </w:r>
+      <w:r>
+        <w:t>0011 11</w:t>
+      </w:r>
+      <w:r>
+        <w:t>|</w:t>
+      </w:r>
+      <w:r>
+        <w:t>00 1101 1011</w:t>
+      </w:r>
+      <w:r>
+        <w:rPr>
+          <w:lang w:eastAsia="fr-FR"/>
+        </w:rPr>
+        <w:t xml:space="preserve"> |</w:t>
+      </w:r>
+      <w:r>
+        <w:t xml:space="preserve"> 0011</w:t>
+      </w:r>
+    </w:p>
+    <w:p>
+      <w:r>
+        <w:t>0x5EF15 :</w:t>
+      </w:r>
+      <w:r>
+        <w:t xml:space="preserve"> </w:t>
+      </w:r>
+      <w:r>
+        <w:t xml:space="preserve"> </w:t>
+      </w:r>
+      <w:r>
+        <w:t>0101 11</w:t>
+      </w:r>
+      <w:r>
+        <w:t>|</w:t>
+      </w:r>
+      <w:r>
+        <w:t>10 1111 0001</w:t>
+      </w:r>
+      <w:r>
+        <w:rPr>
+          <w:lang w:eastAsia="fr-FR"/>
+        </w:rPr>
+        <w:t xml:space="preserve"> |</w:t>
+      </w:r>
+      <w:r>
+        <w:t xml:space="preserve"> 0101</w:t>
+      </w:r>
+    </w:p>
+    <w:p>
+      <w:r>
+        <w:t>0x68DBF :</w:t>
+      </w:r>
+      <w:r>
+        <w:t xml:space="preserve"> </w:t>
+      </w:r>
+      <w:r>
+        <w:t>0110 10</w:t>
+      </w:r>
+      <w:r>
+        <w:t>|</w:t>
+      </w:r>
+      <w:r>
+        <w:t>00 1101 1011</w:t>
+      </w:r>
+      <w:r>
+        <w:rPr>
+          <w:lang w:eastAsia="fr-FR"/>
+        </w:rPr>
+        <w:t xml:space="preserve"> |</w:t>
+      </w:r>
+      <w:r>
+        <w:t xml:space="preserve"> 1111</w:t>
+      </w:r>
+    </w:p>
+    <w:p>
+      <w:r>
+        <w:t>0xCAF1C :</w:t>
+      </w:r>
+      <w:r>
+        <w:t xml:space="preserve"> </w:t>
+      </w:r>
+      <w:r>
+        <w:t>1100 10</w:t>
+      </w:r>
+      <w:r>
+        <w:t>|</w:t>
+      </w:r>
+      <w:r>
+        <w:t>10 1111 0001</w:t>
+      </w:r>
+      <w:r>
+        <w:rPr>
+          <w:lang w:eastAsia="fr-FR"/>
+        </w:rPr>
+        <w:t xml:space="preserve"> |</w:t>
+      </w:r>
+      <w:r>
+        <w:t xml:space="preserve"> 1100</w:t>
       </w:r>
       <w:bookmarkStart w:id="0" w:name="_GoBack"/>
       <w:bookmarkEnd w:id="0"/>
     </w:p>
     <w:p>
       <w:r>
-        <w:t>0x19C7C</w:t>
-      </w:r>
-      <w:r>
-        <w:t xml:space="preserve"> : </w:t>
-      </w:r>
-      <w:r>
-        <w:t>0001 10</w:t>
+        <w:t>0x39C7E :</w:t>
+      </w:r>
+      <w:r>
+        <w:t xml:space="preserve"> </w:t>
+      </w:r>
+      <w:r>
+        <w:t>0011 10</w:t>
       </w:r>
       <w:r>
         <w:t>|</w:t>
@@ -621,212 +806,12 @@
         <w:t xml:space="preserve"> |</w:t>
       </w:r>
       <w:r>
-        <w:t xml:space="preserve"> 1100</w:t>
-      </w:r>
-    </w:p>
-    <w:p>
-      <w:r>
-        <w:t>0x5EF1B</w:t>
-      </w:r>
-      <w:r>
-        <w:t> :</w:t>
-      </w:r>
-      <w:r>
-        <w:t xml:space="preserve"> </w:t>
-      </w:r>
-      <w:r>
-        <w:t>0101 11</w:t>
-      </w:r>
-      <w:r>
-        <w:t>|</w:t>
-      </w:r>
-      <w:r>
-        <w:t>10 1111 0001</w:t>
-      </w:r>
-      <w:r>
-        <w:rPr>
-          <w:lang w:eastAsia="fr-FR"/>
-        </w:rPr>
-        <w:t xml:space="preserve"> |</w:t>
-      </w:r>
-      <w:r>
-        <w:t xml:space="preserve"> 1011</w:t>
-      </w:r>
-    </w:p>
-    <w:p>
-      <w:r>
-        <w:t>0x8CDB0</w:t>
-      </w:r>
-      <w:r>
-        <w:t xml:space="preserve"> : </w:t>
-      </w:r>
-      <w:r>
-        <w:t>1000 11</w:t>
-      </w:r>
-      <w:r>
-        <w:t>|</w:t>
-      </w:r>
-      <w:r>
-        <w:t>00 1101 1011</w:t>
-      </w:r>
-      <w:r>
-        <w:rPr>
-          <w:lang w:eastAsia="fr-FR"/>
-        </w:rPr>
-        <w:t xml:space="preserve"> |</w:t>
-      </w:r>
-      <w:r>
-        <w:t xml:space="preserve"> 0000</w:t>
-      </w:r>
-    </w:p>
-    <w:p>
-      <w:r>
-        <w:t>0x3CDB3</w:t>
-      </w:r>
-      <w:r>
-        <w:t xml:space="preserve"> : </w:t>
-      </w:r>
-      <w:r>
-        <w:t>0011 11</w:t>
-      </w:r>
-      <w:r>
-        <w:t>|</w:t>
-      </w:r>
-      <w:r>
-        <w:t>00 1101 1011</w:t>
-      </w:r>
-      <w:r>
-        <w:rPr>
-          <w:lang w:eastAsia="fr-FR"/>
-        </w:rPr>
-        <w:t xml:space="preserve"> |</w:t>
-      </w:r>
-      <w:r>
-        <w:t xml:space="preserve"> 0011</w:t>
-      </w:r>
-    </w:p>
-    <w:p>
-      <w:r>
-        <w:t>0x5EF15</w:t>
-      </w:r>
-      <w:r>
-        <w:t> :</w:t>
-      </w:r>
-      <w:r>
-        <w:t xml:space="preserve"> </w:t>
-      </w:r>
-      <w:r>
-        <w:t>0101 11</w:t>
-      </w:r>
-      <w:r>
-        <w:t>|</w:t>
-      </w:r>
-      <w:r>
-        <w:t>10 1111 0001</w:t>
-      </w:r>
-      <w:r>
-        <w:rPr>
-          <w:lang w:eastAsia="fr-FR"/>
-        </w:rPr>
-        <w:t xml:space="preserve"> |</w:t>
-      </w:r>
-      <w:r>
-        <w:t xml:space="preserve"> 0101</w:t>
-      </w:r>
-    </w:p>
-    <w:p>
-      <w:r>
-        <w:t>0x68DBF</w:t>
-      </w:r>
-      <w:r>
-        <w:t> :</w:t>
-      </w:r>
-      <w:r>
-        <w:t xml:space="preserve"> </w:t>
-      </w:r>
-      <w:r>
-        <w:t>0110 10</w:t>
-      </w:r>
-      <w:r>
-        <w:t>|</w:t>
-      </w:r>
-      <w:r>
-        <w:t>00 1101 1011</w:t>
-      </w:r>
-      <w:r>
-        <w:rPr>
-          <w:lang w:eastAsia="fr-FR"/>
-        </w:rPr>
-        <w:t xml:space="preserve"> |</w:t>
-      </w:r>
-      <w:r>
-        <w:t xml:space="preserve"> 1111</w:t>
-      </w:r>
-    </w:p>
-    <w:p>
-      <w:r>
-        <w:t>0xCAF1C</w:t>
-      </w:r>
-      <w:r>
-        <w:t> :</w:t>
-      </w:r>
-      <w:r>
-        <w:t xml:space="preserve"> </w:t>
-      </w:r>
-      <w:r>
-        <w:t>1100 10</w:t>
-      </w:r>
-      <w:r>
-        <w:t>|</w:t>
-      </w:r>
-      <w:r>
-        <w:t>10 1111 0001</w:t>
-      </w:r>
-      <w:r>
-        <w:rPr>
-          <w:lang w:eastAsia="fr-FR"/>
-        </w:rPr>
-        <w:t xml:space="preserve"> |</w:t>
-      </w:r>
-      <w:r>
-        <w:t xml:space="preserve"> 1100</w:t>
-      </w:r>
-    </w:p>
-    <w:p>
-      <w:r>
-        <w:t>0x39C7E</w:t>
-      </w:r>
-      <w:r>
-        <w:t> :</w:t>
-      </w:r>
-      <w:r>
-        <w:t xml:space="preserve"> </w:t>
-      </w:r>
-      <w:r>
-        <w:t>0011 10</w:t>
-      </w:r>
-      <w:r>
-        <w:t>|</w:t>
-      </w:r>
-      <w:r>
-        <w:t>01 1100 0111</w:t>
-      </w:r>
-      <w:r>
-        <w:rPr>
-          <w:lang w:eastAsia="fr-FR"/>
-        </w:rPr>
-        <w:t xml:space="preserve"> |</w:t>
-      </w:r>
-      <w:r>
         <w:t xml:space="preserve"> 1110</w:t>
       </w:r>
     </w:p>
     <w:p>
       <w:r>
-        <w:t>0xCAF1A</w:t>
-      </w:r>
-      <w:r>
-        <w:t> :</w:t>
+        <w:t>0xCAF1A :</w:t>
       </w:r>
       <w:r>
         <w:t xml:space="preserve"> </w:t>
@@ -1384,10 +1369,10 @@
     <w:p/>
     <w:p>
       <w:r>
-        <w:t>19 | 9</w:t>
-      </w:r>
-      <w:r>
-        <w:t xml:space="preserve"> </w:t>
+        <w:t>7</w:t>
+      </w:r>
+      <w:r>
+        <w:t xml:space="preserve"> | 9 </w:t>
       </w:r>
       <w:proofErr w:type="gramStart"/>
       <w:r>
@@ -1407,6 +1392,7 @@
       </w:r>
       <w:r>
         <w:rPr>
+          <w:highlight w:val="yellow"/>
           <w:lang w:eastAsia="fr-FR"/>
         </w:rPr>
         <w:t>0101 111</w:t>
@@ -1464,6 +1450,9 @@
         <w:t xml:space="preserve">0x5EF1B : </w:t>
       </w:r>
       <w:r>
+        <w:rPr>
+          <w:highlight w:val="yellow"/>
+        </w:rPr>
         <w:t>0101 111</w:t>
       </w:r>
       <w:r>
@@ -1534,6 +1523,9 @@
         <w:t xml:space="preserve">0x5EF15 : </w:t>
       </w:r>
       <w:r>
+        <w:rPr>
+          <w:highlight w:val="yellow"/>
+        </w:rPr>
         <w:t>0101 111</w:t>
       </w:r>
       <w:r>
@@ -1580,6 +1572,9 @@
         <w:t xml:space="preserve">0xCAF1C : </w:t>
       </w:r>
       <w:r>
+        <w:rPr>
+          <w:highlight w:val="green"/>
+        </w:rPr>
         <w:t>1100 101</w:t>
       </w:r>
       <w:r>
@@ -1626,6 +1621,9 @@
         <w:t xml:space="preserve">0xCAF1A : </w:t>
       </w:r>
       <w:r>
+        <w:rPr>
+          <w:highlight w:val="green"/>
+        </w:rPr>
         <w:t>1100 101</w:t>
       </w:r>
       <w:r>
@@ -1673,10 +1671,7 @@
           </w:tcPr>
           <w:p>
             <w:r>
-              <w:t xml:space="preserve">Par ensemble de </w:t>
-            </w:r>
-            <w:r>
-              <w:t>4</w:t>
+              <w:t>Par ensemble de 4</w:t>
             </w:r>
           </w:p>
         </w:tc>
@@ -2188,10 +2183,10 @@
     <w:p/>
     <w:p>
       <w:r>
-        <w:t>16 | 8</w:t>
-      </w:r>
-      <w:r>
-        <w:t xml:space="preserve"> </w:t>
+        <w:t>8</w:t>
+      </w:r>
+      <w:r>
+        <w:t xml:space="preserve"> | 8 </w:t>
       </w:r>
       <w:proofErr w:type="gramStart"/>
       <w:r>
@@ -2889,6 +2884,7 @@
   <w:style w:type="character" w:default="1" w:styleId="Policepardfaut">
     <w:name w:val="Default Paragraph Font"/>
     <w:uiPriority w:val="1"/>
+    <w:semiHidden/>
     <w:unhideWhenUsed/>
   </w:style>
   <w:style w:type="table" w:default="1" w:styleId="TableauNormal">

</xml_diff>